<commit_message>
Few research questions added
</commit_message>
<xml_diff>
--- a/Research Questions & Hypotheses.docx
+++ b/Research Questions & Hypotheses.docx
@@ -5,33 +5,219 @@
     <w:p>
       <w:pPr>
         <w:rPr>
+          <w:rFonts w:ascii="Arial" w:hAnsi="Arial" w:cs="Arial"/>
+          <w:sz w:val="20"/>
+          <w:szCs w:val="20"/>
+        </w:rPr>
+      </w:pPr>
+      <w:r>
+        <w:rPr>
+          <w:rFonts w:ascii="Arial" w:hAnsi="Arial" w:cs="Arial"/>
+          <w:sz w:val="20"/>
+          <w:szCs w:val="20"/>
+        </w:rPr>
+        <w:t>Research questions</w:t>
+      </w:r>
+    </w:p>
+    <w:p>
+      <w:pPr>
+        <w:pStyle w:val="ListParagraph"/>
+        <w:numPr>
+          <w:ilvl w:val="0"/>
+          <w:numId w:val="1"/>
+        </w:numPr>
+        <w:rPr>
+          <w:rFonts w:ascii="Arial" w:hAnsi="Arial" w:cs="Arial"/>
+          <w:sz w:val="20"/>
+          <w:szCs w:val="20"/>
+        </w:rPr>
+      </w:pPr>
+      <w:r>
+        <w:rPr>
+          <w:rFonts w:ascii="Arial" w:hAnsi="Arial" w:cs="Arial"/>
+          <w:sz w:val="20"/>
+          <w:szCs w:val="20"/>
+        </w:rPr>
+        <w:t>Which dataset should be used for traffic sign detection and classification?</w:t>
+      </w:r>
+    </w:p>
+    <w:p>
+      <w:pPr>
+        <w:pStyle w:val="ListParagraph"/>
+        <w:numPr>
+          <w:ilvl w:val="0"/>
+          <w:numId w:val="1"/>
+        </w:numPr>
+        <w:rPr>
+          <w:rFonts w:ascii="Arial" w:hAnsi="Arial" w:cs="Arial"/>
+          <w:sz w:val="20"/>
+          <w:szCs w:val="20"/>
+        </w:rPr>
+      </w:pPr>
+      <w:r>
+        <w:rPr>
+          <w:rFonts w:ascii="Arial" w:hAnsi="Arial" w:cs="Arial"/>
+          <w:sz w:val="20"/>
+          <w:szCs w:val="20"/>
+        </w:rPr>
+        <w:t>Which ML algorithms have been or are currently used for traffic sign detection and classification?</w:t>
+      </w:r>
+    </w:p>
+    <w:p>
+      <w:pPr>
+        <w:pStyle w:val="ListParagraph"/>
+        <w:numPr>
+          <w:ilvl w:val="0"/>
+          <w:numId w:val="1"/>
+        </w:numPr>
+        <w:rPr>
+          <w:rFonts w:ascii="Arial" w:hAnsi="Arial" w:cs="Arial"/>
+          <w:sz w:val="20"/>
+          <w:szCs w:val="20"/>
+        </w:rPr>
+      </w:pPr>
+      <w:r>
+        <w:rPr>
+          <w:rFonts w:ascii="Arial" w:hAnsi="Arial" w:cs="Arial"/>
+          <w:sz w:val="20"/>
+          <w:szCs w:val="20"/>
+        </w:rPr>
+        <w:t>Which of the identified algorithms will be best suited for traffic sign detection and classification?</w:t>
+      </w:r>
+    </w:p>
+    <w:p>
+      <w:pPr>
+        <w:pStyle w:val="ListParagraph"/>
+        <w:numPr>
+          <w:ilvl w:val="0"/>
+          <w:numId w:val="1"/>
+        </w:numPr>
+        <w:rPr>
+          <w:rFonts w:ascii="Arial" w:hAnsi="Arial" w:cs="Arial"/>
+          <w:sz w:val="20"/>
+          <w:szCs w:val="20"/>
+        </w:rPr>
+      </w:pPr>
+      <w:r>
+        <w:rPr>
+          <w:rFonts w:ascii="Arial" w:hAnsi="Arial" w:cs="Arial"/>
+          <w:sz w:val="20"/>
+          <w:szCs w:val="20"/>
+        </w:rPr>
+        <w:t xml:space="preserve">Which CNN architecture will be best </w:t>
+      </w:r>
+      <w:proofErr w:type="gramStart"/>
+      <w:r>
+        <w:rPr>
+          <w:rFonts w:ascii="Arial" w:hAnsi="Arial" w:cs="Arial"/>
+          <w:sz w:val="20"/>
+          <w:szCs w:val="20"/>
+        </w:rPr>
+        <w:t>suited</w:t>
+      </w:r>
+      <w:proofErr w:type="gramEnd"/>
+      <w:r>
+        <w:rPr>
+          <w:rFonts w:ascii="Arial" w:hAnsi="Arial" w:cs="Arial"/>
+          <w:sz w:val="20"/>
+          <w:szCs w:val="20"/>
+        </w:rPr>
+        <w:t xml:space="preserve"> or should there be need to modify the architecture?</w:t>
+      </w:r>
+    </w:p>
+    <w:p>
+      <w:pPr>
+        <w:pStyle w:val="ListParagraph"/>
+        <w:numPr>
+          <w:ilvl w:val="0"/>
+          <w:numId w:val="1"/>
+        </w:numPr>
+        <w:rPr>
+          <w:rFonts w:ascii="Arial" w:hAnsi="Arial" w:cs="Arial"/>
+          <w:sz w:val="20"/>
+          <w:szCs w:val="20"/>
+        </w:rPr>
+      </w:pPr>
+      <w:r>
+        <w:rPr>
+          <w:rFonts w:ascii="Arial" w:hAnsi="Arial" w:cs="Arial"/>
+          <w:sz w:val="20"/>
+          <w:szCs w:val="20"/>
+        </w:rPr>
+        <w:t>How was the accuracy of the model increased?</w:t>
+      </w:r>
+    </w:p>
+    <w:p>
+      <w:pPr>
+        <w:pStyle w:val="ListParagraph"/>
+        <w:numPr>
+          <w:ilvl w:val="0"/>
+          <w:numId w:val="1"/>
+        </w:numPr>
+        <w:rPr>
+          <w:rFonts w:ascii="Arial" w:hAnsi="Arial" w:cs="Arial"/>
+          <w:sz w:val="20"/>
+          <w:szCs w:val="20"/>
+        </w:rPr>
+      </w:pPr>
+      <w:r>
+        <w:rPr>
+          <w:rFonts w:ascii="Arial" w:hAnsi="Arial" w:cs="Arial"/>
+          <w:sz w:val="20"/>
+          <w:szCs w:val="20"/>
+        </w:rPr>
+        <w:t>Will morphological image processing operators such as Erosion and Dilation improve the classifiers' accuracy?</w:t>
+      </w:r>
+    </w:p>
+    <w:p>
+      <w:pPr>
+        <w:rPr>
           <w:sz w:val="28"/>
           <w:szCs w:val="28"/>
         </w:rPr>
       </w:pPr>
-      <w:r>
+    </w:p>
+    <w:p>
+      <w:pPr>
         <w:rPr>
           <w:sz w:val="28"/>
           <w:szCs w:val="28"/>
         </w:rPr>
-        <w:t>References</w:t>
-      </w:r>
-      <w:r>
+      </w:pPr>
+    </w:p>
+    <w:p>
+      <w:pPr>
         <w:rPr>
           <w:sz w:val="28"/>
           <w:szCs w:val="28"/>
         </w:rPr>
-        <w:t xml:space="preserve"> (raw)</w:t>
-      </w:r>
-    </w:p>
-    <w:p>
-      <w:pPr>
+      </w:pPr>
+      <w:r>
         <w:rPr>
           <w:sz w:val="28"/>
           <w:szCs w:val="28"/>
         </w:rPr>
-      </w:pPr>
-      <w:r>
+        <w:t>References</w:t>
+      </w:r>
+      <w:r>
+        <w:rPr>
+          <w:sz w:val="28"/>
+          <w:szCs w:val="28"/>
+        </w:rPr>
+        <w:t xml:space="preserve"> (raw)</w:t>
+      </w:r>
+    </w:p>
+    <w:p>
+      <w:pPr>
+        <w:rPr>
+          <w:sz w:val="28"/>
+          <w:szCs w:val="28"/>
+        </w:rPr>
+      </w:pPr>
+      <w:r>
+        <w:rPr>
+          <w:noProof/>
+        </w:rPr>
         <w:drawing>
           <wp:inline distT="0" distB="0" distL="0" distR="0" wp14:anchorId="3BCDBE21" wp14:editId="5B8DB2DB">
             <wp:extent cx="5943600" cy="4114800"/>
@@ -50,7 +236,7 @@
                     </pic:cNvPicPr>
                   </pic:nvPicPr>
                   <pic:blipFill>
-                    <a:blip r:embed="rId4" cstate="print">
+                    <a:blip r:embed="rId5" cstate="print">
                       <a:extLst>
                         <a:ext uri="{28A0092B-C50C-407E-A947-70E740481C1C}">
                           <a14:useLocalDpi xmlns:a14="http://schemas.microsoft.com/office/drawing/2010/main" val="0"/>
@@ -100,15 +286,71 @@
           <w:shd w:val="clear" w:color="auto" w:fill="FFFFFF"/>
         </w:rPr>
       </w:pPr>
-      <w:r>
-        <w:rPr>
-          <w:rFonts w:ascii="Arial" w:hAnsi="Arial" w:cs="Arial"/>
-          <w:color w:val="222222"/>
-          <w:sz w:val="20"/>
-          <w:szCs w:val="20"/>
-          <w:shd w:val="clear" w:color="auto" w:fill="FFFFFF"/>
-        </w:rPr>
-        <w:t>Romdhane, N.B., Mliki, H. and Hammami, M., 2016, June. An improved traffic signs recognition and tracking method for driver assistance system. In </w:t>
+      <w:proofErr w:type="spellStart"/>
+      <w:r>
+        <w:rPr>
+          <w:rFonts w:ascii="Arial" w:hAnsi="Arial" w:cs="Arial"/>
+          <w:color w:val="222222"/>
+          <w:sz w:val="20"/>
+          <w:szCs w:val="20"/>
+          <w:shd w:val="clear" w:color="auto" w:fill="FFFFFF"/>
+        </w:rPr>
+        <w:t>Romdhane</w:t>
+      </w:r>
+      <w:proofErr w:type="spellEnd"/>
+      <w:r>
+        <w:rPr>
+          <w:rFonts w:ascii="Arial" w:hAnsi="Arial" w:cs="Arial"/>
+          <w:color w:val="222222"/>
+          <w:sz w:val="20"/>
+          <w:szCs w:val="20"/>
+          <w:shd w:val="clear" w:color="auto" w:fill="FFFFFF"/>
+        </w:rPr>
+        <w:t xml:space="preserve">, N.B., </w:t>
+      </w:r>
+      <w:proofErr w:type="spellStart"/>
+      <w:r>
+        <w:rPr>
+          <w:rFonts w:ascii="Arial" w:hAnsi="Arial" w:cs="Arial"/>
+          <w:color w:val="222222"/>
+          <w:sz w:val="20"/>
+          <w:szCs w:val="20"/>
+          <w:shd w:val="clear" w:color="auto" w:fill="FFFFFF"/>
+        </w:rPr>
+        <w:t>Mliki</w:t>
+      </w:r>
+      <w:proofErr w:type="spellEnd"/>
+      <w:r>
+        <w:rPr>
+          <w:rFonts w:ascii="Arial" w:hAnsi="Arial" w:cs="Arial"/>
+          <w:color w:val="222222"/>
+          <w:sz w:val="20"/>
+          <w:szCs w:val="20"/>
+          <w:shd w:val="clear" w:color="auto" w:fill="FFFFFF"/>
+        </w:rPr>
+        <w:t xml:space="preserve">, H. and </w:t>
+      </w:r>
+      <w:proofErr w:type="spellStart"/>
+      <w:r>
+        <w:rPr>
+          <w:rFonts w:ascii="Arial" w:hAnsi="Arial" w:cs="Arial"/>
+          <w:color w:val="222222"/>
+          <w:sz w:val="20"/>
+          <w:szCs w:val="20"/>
+          <w:shd w:val="clear" w:color="auto" w:fill="FFFFFF"/>
+        </w:rPr>
+        <w:t>Hammami</w:t>
+      </w:r>
+      <w:proofErr w:type="spellEnd"/>
+      <w:r>
+        <w:rPr>
+          <w:rFonts w:ascii="Arial" w:hAnsi="Arial" w:cs="Arial"/>
+          <w:color w:val="222222"/>
+          <w:sz w:val="20"/>
+          <w:szCs w:val="20"/>
+          <w:shd w:val="clear" w:color="auto" w:fill="FFFFFF"/>
+        </w:rPr>
+        <w:t>, M., 2016, June. An improved traffic signs recognition and tracking method for driver assistance system. In </w:t>
       </w:r>
       <w:r>
         <w:rPr>
@@ -151,7 +393,29 @@
           <w:szCs w:val="20"/>
           <w:shd w:val="clear" w:color="auto" w:fill="FFFFFF"/>
         </w:rPr>
-        <w:t>Wang, Y., Zhang, D., Liu, Y., Dai, B. and Lee, L.H., 2019. Enhancing transportation systems via deep learning: A survey. </w:t>
+        <w:t xml:space="preserve">Wang, Y., Zhang, D., Liu, Y., Dai, </w:t>
+      </w:r>
+      <w:proofErr w:type="gramStart"/>
+      <w:r>
+        <w:rPr>
+          <w:rFonts w:ascii="Arial" w:hAnsi="Arial" w:cs="Arial"/>
+          <w:color w:val="222222"/>
+          <w:sz w:val="20"/>
+          <w:szCs w:val="20"/>
+          <w:shd w:val="clear" w:color="auto" w:fill="FFFFFF"/>
+        </w:rPr>
+        <w:t>B.</w:t>
+      </w:r>
+      <w:proofErr w:type="gramEnd"/>
+      <w:r>
+        <w:rPr>
+          <w:rFonts w:ascii="Arial" w:hAnsi="Arial" w:cs="Arial"/>
+          <w:color w:val="222222"/>
+          <w:sz w:val="20"/>
+          <w:szCs w:val="20"/>
+          <w:shd w:val="clear" w:color="auto" w:fill="FFFFFF"/>
+        </w:rPr>
+        <w:t xml:space="preserve"> and Lee, L.H., 2019. Enhancing transportation systems via deep learning: A survey. </w:t>
       </w:r>
       <w:r>
         <w:rPr>
@@ -208,15 +472,72 @@
           <w:shd w:val="clear" w:color="auto" w:fill="FFFFFF"/>
         </w:rPr>
       </w:pPr>
-      <w:r>
-        <w:rPr>
-          <w:rFonts w:ascii="Arial" w:hAnsi="Arial" w:cs="Arial"/>
-          <w:color w:val="222222"/>
-          <w:sz w:val="20"/>
-          <w:szCs w:val="20"/>
-          <w:shd w:val="clear" w:color="auto" w:fill="FFFFFF"/>
-        </w:rPr>
-        <w:t>Changzhen, X., Cong, W., Weixin, M. and Yanmei, S., 2016, August. A traffic sign detection algorithm based on deep convolutional neural network. In </w:t>
+      <w:proofErr w:type="spellStart"/>
+      <w:r>
+        <w:rPr>
+          <w:rFonts w:ascii="Arial" w:hAnsi="Arial" w:cs="Arial"/>
+          <w:color w:val="222222"/>
+          <w:sz w:val="20"/>
+          <w:szCs w:val="20"/>
+          <w:shd w:val="clear" w:color="auto" w:fill="FFFFFF"/>
+        </w:rPr>
+        <w:lastRenderedPageBreak/>
+        <w:t>Changzhen</w:t>
+      </w:r>
+      <w:proofErr w:type="spellEnd"/>
+      <w:r>
+        <w:rPr>
+          <w:rFonts w:ascii="Arial" w:hAnsi="Arial" w:cs="Arial"/>
+          <w:color w:val="222222"/>
+          <w:sz w:val="20"/>
+          <w:szCs w:val="20"/>
+          <w:shd w:val="clear" w:color="auto" w:fill="FFFFFF"/>
+        </w:rPr>
+        <w:t xml:space="preserve">, X., Cong, W., </w:t>
+      </w:r>
+      <w:proofErr w:type="spellStart"/>
+      <w:r>
+        <w:rPr>
+          <w:rFonts w:ascii="Arial" w:hAnsi="Arial" w:cs="Arial"/>
+          <w:color w:val="222222"/>
+          <w:sz w:val="20"/>
+          <w:szCs w:val="20"/>
+          <w:shd w:val="clear" w:color="auto" w:fill="FFFFFF"/>
+        </w:rPr>
+        <w:t>Weixin</w:t>
+      </w:r>
+      <w:proofErr w:type="spellEnd"/>
+      <w:r>
+        <w:rPr>
+          <w:rFonts w:ascii="Arial" w:hAnsi="Arial" w:cs="Arial"/>
+          <w:color w:val="222222"/>
+          <w:sz w:val="20"/>
+          <w:szCs w:val="20"/>
+          <w:shd w:val="clear" w:color="auto" w:fill="FFFFFF"/>
+        </w:rPr>
+        <w:t xml:space="preserve">, M. and </w:t>
+      </w:r>
+      <w:proofErr w:type="spellStart"/>
+      <w:r>
+        <w:rPr>
+          <w:rFonts w:ascii="Arial" w:hAnsi="Arial" w:cs="Arial"/>
+          <w:color w:val="222222"/>
+          <w:sz w:val="20"/>
+          <w:szCs w:val="20"/>
+          <w:shd w:val="clear" w:color="auto" w:fill="FFFFFF"/>
+        </w:rPr>
+        <w:t>Yanmei</w:t>
+      </w:r>
+      <w:proofErr w:type="spellEnd"/>
+      <w:r>
+        <w:rPr>
+          <w:rFonts w:ascii="Arial" w:hAnsi="Arial" w:cs="Arial"/>
+          <w:color w:val="222222"/>
+          <w:sz w:val="20"/>
+          <w:szCs w:val="20"/>
+          <w:shd w:val="clear" w:color="auto" w:fill="FFFFFF"/>
+        </w:rPr>
+        <w:t>, S., 2016, August. A traffic sign detection algorithm based on deep convolutional neural network. In </w:t>
       </w:r>
       <w:r>
         <w:rPr>
@@ -294,16 +615,29 @@
           <w:shd w:val="clear" w:color="auto" w:fill="FFFFFF"/>
         </w:rPr>
       </w:pPr>
-      <w:r>
-        <w:rPr>
-          <w:rFonts w:ascii="Arial" w:hAnsi="Arial" w:cs="Arial"/>
-          <w:color w:val="222222"/>
-          <w:sz w:val="20"/>
-          <w:szCs w:val="20"/>
-          <w:shd w:val="clear" w:color="auto" w:fill="FFFFFF"/>
-        </w:rPr>
-        <w:t>Haloi, M., 2015. Traffic sign classification using deep inception based convolutional networks. </w:t>
-      </w:r>
+      <w:proofErr w:type="spellStart"/>
+      <w:r>
+        <w:rPr>
+          <w:rFonts w:ascii="Arial" w:hAnsi="Arial" w:cs="Arial"/>
+          <w:color w:val="222222"/>
+          <w:sz w:val="20"/>
+          <w:szCs w:val="20"/>
+          <w:shd w:val="clear" w:color="auto" w:fill="FFFFFF"/>
+        </w:rPr>
+        <w:t>Haloi</w:t>
+      </w:r>
+      <w:proofErr w:type="spellEnd"/>
+      <w:r>
+        <w:rPr>
+          <w:rFonts w:ascii="Arial" w:hAnsi="Arial" w:cs="Arial"/>
+          <w:color w:val="222222"/>
+          <w:sz w:val="20"/>
+          <w:szCs w:val="20"/>
+          <w:shd w:val="clear" w:color="auto" w:fill="FFFFFF"/>
+        </w:rPr>
+        <w:t>, M., 2015. Traffic sign classification using deep inception based convolutional networks. </w:t>
+      </w:r>
+      <w:proofErr w:type="spellStart"/>
       <w:r>
         <w:rPr>
           <w:rFonts w:ascii="Arial" w:hAnsi="Arial" w:cs="Arial"/>
@@ -314,39 +648,9 @@
           <w:szCs w:val="20"/>
           <w:shd w:val="clear" w:color="auto" w:fill="FFFFFF"/>
         </w:rPr>
-        <w:t>arXiv preprint arXiv:1511.02992</w:t>
-      </w:r>
-      <w:r>
-        <w:rPr>
-          <w:rFonts w:ascii="Arial" w:hAnsi="Arial" w:cs="Arial"/>
-          <w:color w:val="222222"/>
-          <w:sz w:val="20"/>
-          <w:szCs w:val="20"/>
-          <w:shd w:val="clear" w:color="auto" w:fill="FFFFFF"/>
-        </w:rPr>
-        <w:t>.</w:t>
-      </w:r>
-    </w:p>
-    <w:p>
-      <w:pPr>
-        <w:rPr>
-          <w:rFonts w:ascii="Arial" w:hAnsi="Arial" w:cs="Arial"/>
-          <w:color w:val="222222"/>
-          <w:sz w:val="20"/>
-          <w:szCs w:val="20"/>
-          <w:shd w:val="clear" w:color="auto" w:fill="FFFFFF"/>
-        </w:rPr>
-      </w:pPr>
-      <w:r>
-        <w:rPr>
-          <w:rFonts w:ascii="Arial" w:hAnsi="Arial" w:cs="Arial"/>
-          <w:color w:val="222222"/>
-          <w:sz w:val="20"/>
-          <w:szCs w:val="20"/>
-          <w:shd w:val="clear" w:color="auto" w:fill="FFFFFF"/>
-        </w:rPr>
-        <w:t>Zhang, J., Wang, W., Lu, C., Wang, J. and Sangaiah, A.K., 2019. Lightweight deep network for traffic sign classification. </w:t>
-      </w:r>
+        <w:t>arXiv</w:t>
+      </w:r>
+      <w:proofErr w:type="spellEnd"/>
       <w:r>
         <w:rPr>
           <w:rFonts w:ascii="Arial" w:hAnsi="Arial" w:cs="Arial"/>
@@ -357,38 +661,60 @@
           <w:szCs w:val="20"/>
           <w:shd w:val="clear" w:color="auto" w:fill="FFFFFF"/>
         </w:rPr>
-        <w:t>Annals of Telecommunications</w:t>
-      </w:r>
-      <w:r>
-        <w:rPr>
-          <w:rFonts w:ascii="Arial" w:hAnsi="Arial" w:cs="Arial"/>
-          <w:color w:val="222222"/>
-          <w:sz w:val="20"/>
-          <w:szCs w:val="20"/>
-          <w:shd w:val="clear" w:color="auto" w:fill="FFFFFF"/>
-        </w:rPr>
-        <w:t>, pp.1-11.</w:t>
-      </w:r>
-    </w:p>
-    <w:p>
-      <w:pPr>
-        <w:rPr>
-          <w:rFonts w:ascii="Arial" w:hAnsi="Arial" w:cs="Arial"/>
-          <w:color w:val="222222"/>
-          <w:sz w:val="20"/>
-          <w:szCs w:val="20"/>
-          <w:shd w:val="clear" w:color="auto" w:fill="FFFFFF"/>
-        </w:rPr>
-      </w:pPr>
-      <w:r>
-        <w:rPr>
-          <w:rFonts w:ascii="Arial" w:hAnsi="Arial" w:cs="Arial"/>
-          <w:color w:val="222222"/>
-          <w:sz w:val="20"/>
-          <w:szCs w:val="20"/>
-          <w:shd w:val="clear" w:color="auto" w:fill="FFFFFF"/>
-        </w:rPr>
-        <w:t>Shustanov, A. and Yakimov, P., 2017. CNN design for real-time traffic sign recognition. </w:t>
+        <w:t xml:space="preserve"> preprint arXiv:1511.02992</w:t>
+      </w:r>
+      <w:r>
+        <w:rPr>
+          <w:rFonts w:ascii="Arial" w:hAnsi="Arial" w:cs="Arial"/>
+          <w:color w:val="222222"/>
+          <w:sz w:val="20"/>
+          <w:szCs w:val="20"/>
+          <w:shd w:val="clear" w:color="auto" w:fill="FFFFFF"/>
+        </w:rPr>
+        <w:t>.</w:t>
+      </w:r>
+    </w:p>
+    <w:p>
+      <w:pPr>
+        <w:rPr>
+          <w:rFonts w:ascii="Arial" w:hAnsi="Arial" w:cs="Arial"/>
+          <w:color w:val="222222"/>
+          <w:sz w:val="20"/>
+          <w:szCs w:val="20"/>
+          <w:shd w:val="clear" w:color="auto" w:fill="FFFFFF"/>
+        </w:rPr>
+      </w:pPr>
+      <w:r>
+        <w:rPr>
+          <w:rFonts w:ascii="Arial" w:hAnsi="Arial" w:cs="Arial"/>
+          <w:color w:val="222222"/>
+          <w:sz w:val="20"/>
+          <w:szCs w:val="20"/>
+          <w:shd w:val="clear" w:color="auto" w:fill="FFFFFF"/>
+        </w:rPr>
+        <w:t xml:space="preserve">Zhang, J., Wang, W., Lu, C., Wang, J. and </w:t>
+      </w:r>
+      <w:proofErr w:type="spellStart"/>
+      <w:r>
+        <w:rPr>
+          <w:rFonts w:ascii="Arial" w:hAnsi="Arial" w:cs="Arial"/>
+          <w:color w:val="222222"/>
+          <w:sz w:val="20"/>
+          <w:szCs w:val="20"/>
+          <w:shd w:val="clear" w:color="auto" w:fill="FFFFFF"/>
+        </w:rPr>
+        <w:t>Sangaiah</w:t>
+      </w:r>
+      <w:proofErr w:type="spellEnd"/>
+      <w:r>
+        <w:rPr>
+          <w:rFonts w:ascii="Arial" w:hAnsi="Arial" w:cs="Arial"/>
+          <w:color w:val="222222"/>
+          <w:sz w:val="20"/>
+          <w:szCs w:val="20"/>
+          <w:shd w:val="clear" w:color="auto" w:fill="FFFFFF"/>
+        </w:rPr>
+        <w:t>, A.K., 2019. Lightweight deep network for traffic sign classification. </w:t>
       </w:r>
       <w:r>
         <w:rPr>
@@ -400,17 +726,72 @@
           <w:szCs w:val="20"/>
           <w:shd w:val="clear" w:color="auto" w:fill="FFFFFF"/>
         </w:rPr>
-        <w:t>Procedia engineering</w:t>
-      </w:r>
-      <w:r>
-        <w:rPr>
-          <w:rFonts w:ascii="Arial" w:hAnsi="Arial" w:cs="Arial"/>
-          <w:color w:val="222222"/>
-          <w:sz w:val="20"/>
-          <w:szCs w:val="20"/>
-          <w:shd w:val="clear" w:color="auto" w:fill="FFFFFF"/>
-        </w:rPr>
-        <w:t>, </w:t>
+        <w:t>Annals of Telecommunications</w:t>
+      </w:r>
+      <w:r>
+        <w:rPr>
+          <w:rFonts w:ascii="Arial" w:hAnsi="Arial" w:cs="Arial"/>
+          <w:color w:val="222222"/>
+          <w:sz w:val="20"/>
+          <w:szCs w:val="20"/>
+          <w:shd w:val="clear" w:color="auto" w:fill="FFFFFF"/>
+        </w:rPr>
+        <w:t>, pp.1-11.</w:t>
+      </w:r>
+    </w:p>
+    <w:p>
+      <w:pPr>
+        <w:rPr>
+          <w:rFonts w:ascii="Arial" w:hAnsi="Arial" w:cs="Arial"/>
+          <w:color w:val="222222"/>
+          <w:sz w:val="20"/>
+          <w:szCs w:val="20"/>
+          <w:shd w:val="clear" w:color="auto" w:fill="FFFFFF"/>
+        </w:rPr>
+      </w:pPr>
+      <w:proofErr w:type="spellStart"/>
+      <w:r>
+        <w:rPr>
+          <w:rFonts w:ascii="Arial" w:hAnsi="Arial" w:cs="Arial"/>
+          <w:color w:val="222222"/>
+          <w:sz w:val="20"/>
+          <w:szCs w:val="20"/>
+          <w:shd w:val="clear" w:color="auto" w:fill="FFFFFF"/>
+        </w:rPr>
+        <w:t>Shustanov</w:t>
+      </w:r>
+      <w:proofErr w:type="spellEnd"/>
+      <w:r>
+        <w:rPr>
+          <w:rFonts w:ascii="Arial" w:hAnsi="Arial" w:cs="Arial"/>
+          <w:color w:val="222222"/>
+          <w:sz w:val="20"/>
+          <w:szCs w:val="20"/>
+          <w:shd w:val="clear" w:color="auto" w:fill="FFFFFF"/>
+        </w:rPr>
+        <w:t xml:space="preserve">, A. and </w:t>
+      </w:r>
+      <w:proofErr w:type="spellStart"/>
+      <w:r>
+        <w:rPr>
+          <w:rFonts w:ascii="Arial" w:hAnsi="Arial" w:cs="Arial"/>
+          <w:color w:val="222222"/>
+          <w:sz w:val="20"/>
+          <w:szCs w:val="20"/>
+          <w:shd w:val="clear" w:color="auto" w:fill="FFFFFF"/>
+        </w:rPr>
+        <w:t>Yakimov</w:t>
+      </w:r>
+      <w:proofErr w:type="spellEnd"/>
+      <w:r>
+        <w:rPr>
+          <w:rFonts w:ascii="Arial" w:hAnsi="Arial" w:cs="Arial"/>
+          <w:color w:val="222222"/>
+          <w:sz w:val="20"/>
+          <w:szCs w:val="20"/>
+          <w:shd w:val="clear" w:color="auto" w:fill="FFFFFF"/>
+        </w:rPr>
+        <w:t>, P., 2017. CNN design for real-time traffic sign recognition. </w:t>
       </w:r>
       <w:r>
         <w:rPr>
@@ -422,6 +803,28 @@
           <w:szCs w:val="20"/>
           <w:shd w:val="clear" w:color="auto" w:fill="FFFFFF"/>
         </w:rPr>
+        <w:t>Procedia engineering</w:t>
+      </w:r>
+      <w:r>
+        <w:rPr>
+          <w:rFonts w:ascii="Arial" w:hAnsi="Arial" w:cs="Arial"/>
+          <w:color w:val="222222"/>
+          <w:sz w:val="20"/>
+          <w:szCs w:val="20"/>
+          <w:shd w:val="clear" w:color="auto" w:fill="FFFFFF"/>
+        </w:rPr>
+        <w:t>, </w:t>
+      </w:r>
+      <w:r>
+        <w:rPr>
+          <w:rFonts w:ascii="Arial" w:hAnsi="Arial" w:cs="Arial"/>
+          <w:i/>
+          <w:iCs/>
+          <w:color w:val="222222"/>
+          <w:sz w:val="20"/>
+          <w:szCs w:val="20"/>
+          <w:shd w:val="clear" w:color="auto" w:fill="FFFFFF"/>
+        </w:rPr>
         <w:t>201</w:t>
       </w:r>
       <w:r>
@@ -453,7 +856,6 @@
           <w:szCs w:val="20"/>
           <w:shd w:val="clear" w:color="auto" w:fill="FFFFFF"/>
         </w:rPr>
-        <w:lastRenderedPageBreak/>
         <w:t>Zhu, Z., Liang, D., Zhang, S., Huang, X., Li, B. and Hu, S., 2016. Traffic-sign detection and classification in the wild. In </w:t>
       </w:r>
       <w:r>
@@ -547,6 +949,100 @@
     </w:sectPr>
   </w:body>
 </w:document>
+</file>
+
+<file path=word/numbering.xml><?xml version="1.0" encoding="utf-8"?>
+<w:numbering xmlns:wpc="http://schemas.microsoft.com/office/word/2010/wordprocessingCanvas" xmlns:cx="http://schemas.microsoft.com/office/drawing/2014/chartex" xmlns:cx1="http://schemas.microsoft.com/office/drawing/2015/9/8/chartex" xmlns:cx2="http://schemas.microsoft.com/office/drawing/2015/10/21/chartex" xmlns:cx3="http://schemas.microsoft.com/office/drawing/2016/5/9/chartex" xmlns:cx4="http://schemas.microsoft.com/office/drawing/2016/5/10/chartex" xmlns:cx5="http://schemas.microsoft.com/office/drawing/2016/5/11/chartex" xmlns:cx6="http://schemas.microsoft.com/office/drawing/2016/5/12/chartex" xmlns:cx7="http://schemas.microsoft.com/office/drawing/2016/5/13/chartex" xmlns:cx8="http://schemas.microsoft.com/office/drawing/2016/5/14/chartex" xmlns:mc="http://schemas.openxmlformats.org/markup-compatibility/2006" xmlns:aink="http://schemas.microsoft.com/office/drawing/2016/ink" xmlns:am3d="http://schemas.microsoft.com/office/drawing/2017/model3d" xmlns:o="urn:schemas-microsoft-com:office:office" xmlns:r="http://schemas.openxmlformats.org/officeDocument/2006/relationships" xmlns:m="http://schemas.openxmlformats.org/officeDocument/2006/math" xmlns:v="urn:schemas-microsoft-com:vml" xmlns:wp14="http://schemas.microsoft.com/office/word/2010/wordprocessingDrawing" xmlns:wp="http://schemas.openxmlformats.org/drawingml/2006/wordprocessingDrawing" xmlns:w10="urn:schemas-microsoft-com:office:word" xmlns:w="http://schemas.openxmlformats.org/wordprocessingml/2006/main" xmlns:w14="http://schemas.microsoft.com/office/word/2010/wordml" xmlns:w15="http://schemas.microsoft.com/office/word/2012/wordml" xmlns:w16cex="http://schemas.microsoft.com/office/word/2018/wordml/cex" xmlns:w16cid="http://schemas.microsoft.com/office/word/2016/wordml/cid" xmlns:w16="http://schemas.microsoft.com/office/word/2018/wordml" xmlns:w16se="http://schemas.microsoft.com/office/word/2015/wordml/symex" xmlns:wpg="http://schemas.microsoft.com/office/word/2010/wordprocessingGroup" xmlns:wpi="http://schemas.microsoft.com/office/word/2010/wordprocessingInk" xmlns:wne="http://schemas.microsoft.com/office/word/2006/wordml" xmlns:wps="http://schemas.microsoft.com/office/word/2010/wordprocessingShape" mc:Ignorable="w14 w15 w16se w16cid w16 w16cex wp14">
+  <w:abstractNum w:abstractNumId="0" w15:restartNumberingAfterBreak="0">
+    <w:nsid w:val="489A060B"/>
+    <w:multiLevelType w:val="hybridMultilevel"/>
+    <w:tmpl w:val="1CCAE5FE"/>
+    <w:lvl w:ilvl="0" w:tplc="0809000F">
+      <w:start w:val="1"/>
+      <w:numFmt w:val="decimal"/>
+      <w:lvlText w:val="%1."/>
+      <w:lvlJc w:val="left"/>
+      <w:pPr>
+        <w:ind w:left="720" w:hanging="360"/>
+      </w:pPr>
+    </w:lvl>
+    <w:lvl w:ilvl="1" w:tplc="08090019" w:tentative="1">
+      <w:start w:val="1"/>
+      <w:numFmt w:val="lowerLetter"/>
+      <w:lvlText w:val="%2."/>
+      <w:lvlJc w:val="left"/>
+      <w:pPr>
+        <w:ind w:left="1440" w:hanging="360"/>
+      </w:pPr>
+    </w:lvl>
+    <w:lvl w:ilvl="2" w:tplc="0809001B" w:tentative="1">
+      <w:start w:val="1"/>
+      <w:numFmt w:val="lowerRoman"/>
+      <w:lvlText w:val="%3."/>
+      <w:lvlJc w:val="right"/>
+      <w:pPr>
+        <w:ind w:left="2160" w:hanging="180"/>
+      </w:pPr>
+    </w:lvl>
+    <w:lvl w:ilvl="3" w:tplc="0809000F" w:tentative="1">
+      <w:start w:val="1"/>
+      <w:numFmt w:val="decimal"/>
+      <w:lvlText w:val="%4."/>
+      <w:lvlJc w:val="left"/>
+      <w:pPr>
+        <w:ind w:left="2880" w:hanging="360"/>
+      </w:pPr>
+    </w:lvl>
+    <w:lvl w:ilvl="4" w:tplc="08090019" w:tentative="1">
+      <w:start w:val="1"/>
+      <w:numFmt w:val="lowerLetter"/>
+      <w:lvlText w:val="%5."/>
+      <w:lvlJc w:val="left"/>
+      <w:pPr>
+        <w:ind w:left="3600" w:hanging="360"/>
+      </w:pPr>
+    </w:lvl>
+    <w:lvl w:ilvl="5" w:tplc="0809001B" w:tentative="1">
+      <w:start w:val="1"/>
+      <w:numFmt w:val="lowerRoman"/>
+      <w:lvlText w:val="%6."/>
+      <w:lvlJc w:val="right"/>
+      <w:pPr>
+        <w:ind w:left="4320" w:hanging="180"/>
+      </w:pPr>
+    </w:lvl>
+    <w:lvl w:ilvl="6" w:tplc="0809000F" w:tentative="1">
+      <w:start w:val="1"/>
+      <w:numFmt w:val="decimal"/>
+      <w:lvlText w:val="%7."/>
+      <w:lvlJc w:val="left"/>
+      <w:pPr>
+        <w:ind w:left="5040" w:hanging="360"/>
+      </w:pPr>
+    </w:lvl>
+    <w:lvl w:ilvl="7" w:tplc="08090019" w:tentative="1">
+      <w:start w:val="1"/>
+      <w:numFmt w:val="lowerLetter"/>
+      <w:lvlText w:val="%8."/>
+      <w:lvlJc w:val="left"/>
+      <w:pPr>
+        <w:ind w:left="5760" w:hanging="360"/>
+      </w:pPr>
+    </w:lvl>
+    <w:lvl w:ilvl="8" w:tplc="0809001B" w:tentative="1">
+      <w:start w:val="1"/>
+      <w:numFmt w:val="lowerRoman"/>
+      <w:lvlText w:val="%9."/>
+      <w:lvlJc w:val="right"/>
+      <w:pPr>
+        <w:ind w:left="6480" w:hanging="180"/>
+      </w:pPr>
+    </w:lvl>
+  </w:abstractNum>
+  <w:num w:numId="1">
+    <w:abstractNumId w:val="0"/>
+  </w:num>
+</w:numbering>
 </file>
 
 <file path=word/styles.xml><?xml version="1.0" encoding="utf-8"?>
@@ -998,6 +1494,17 @@
       <w:shd w:val="clear" w:color="auto" w:fill="E1DFDD"/>
     </w:rPr>
   </w:style>
+  <w:style w:type="paragraph" w:styleId="ListParagraph">
+    <w:name w:val="List Paragraph"/>
+    <w:basedOn w:val="Normal"/>
+    <w:uiPriority w:val="34"/>
+    <w:qFormat/>
+    <w:rsid w:val="0011775A"/>
+    <w:pPr>
+      <w:ind w:left="720"/>
+      <w:contextualSpacing/>
+    </w:pPr>
+  </w:style>
 </w:styles>
 </file>
 

</xml_diff>

<commit_message>
Removed the 6th RQ
</commit_message>
<xml_diff>
--- a/Research Questions & Hypotheses.docx
+++ b/Research Questions & Hypotheses.docx
@@ -106,16 +106,14 @@
         </w:rPr>
         <w:t xml:space="preserve">Which CNN architecture will be best </w:t>
       </w:r>
-      <w:proofErr w:type="gramStart"/>
-      <w:r>
-        <w:rPr>
-          <w:rFonts w:ascii="Arial" w:hAnsi="Arial" w:cs="Arial"/>
-          <w:sz w:val="20"/>
-          <w:szCs w:val="20"/>
-        </w:rPr>
-        <w:t>suited</w:t>
-      </w:r>
-      <w:proofErr w:type="gramEnd"/>
+      <w:r>
+        <w:rPr>
+          <w:rFonts w:ascii="Arial" w:hAnsi="Arial" w:cs="Arial"/>
+          <w:sz w:val="20"/>
+          <w:szCs w:val="20"/>
+        </w:rPr>
+        <w:t>suited,</w:t>
+      </w:r>
       <w:r>
         <w:rPr>
           <w:rFonts w:ascii="Arial" w:hAnsi="Arial" w:cs="Arial"/>
@@ -145,28 +143,6 @@
           <w:szCs w:val="20"/>
         </w:rPr>
         <w:t>How was the accuracy of the model increased?</w:t>
-      </w:r>
-    </w:p>
-    <w:p>
-      <w:pPr>
-        <w:pStyle w:val="ListParagraph"/>
-        <w:numPr>
-          <w:ilvl w:val="0"/>
-          <w:numId w:val="1"/>
-        </w:numPr>
-        <w:rPr>
-          <w:rFonts w:ascii="Arial" w:hAnsi="Arial" w:cs="Arial"/>
-          <w:sz w:val="20"/>
-          <w:szCs w:val="20"/>
-        </w:rPr>
-      </w:pPr>
-      <w:r>
-        <w:rPr>
-          <w:rFonts w:ascii="Arial" w:hAnsi="Arial" w:cs="Arial"/>
-          <w:sz w:val="20"/>
-          <w:szCs w:val="20"/>
-        </w:rPr>
-        <w:t>Will morphological image processing operators such as Erosion and Dilation improve the classifiers' accuracy?</w:t>
       </w:r>
     </w:p>
     <w:p>
@@ -393,29 +369,7 @@
           <w:szCs w:val="20"/>
           <w:shd w:val="clear" w:color="auto" w:fill="FFFFFF"/>
         </w:rPr>
-        <w:t xml:space="preserve">Wang, Y., Zhang, D., Liu, Y., Dai, </w:t>
-      </w:r>
-      <w:proofErr w:type="gramStart"/>
-      <w:r>
-        <w:rPr>
-          <w:rFonts w:ascii="Arial" w:hAnsi="Arial" w:cs="Arial"/>
-          <w:color w:val="222222"/>
-          <w:sz w:val="20"/>
-          <w:szCs w:val="20"/>
-          <w:shd w:val="clear" w:color="auto" w:fill="FFFFFF"/>
-        </w:rPr>
-        <w:t>B.</w:t>
-      </w:r>
-      <w:proofErr w:type="gramEnd"/>
-      <w:r>
-        <w:rPr>
-          <w:rFonts w:ascii="Arial" w:hAnsi="Arial" w:cs="Arial"/>
-          <w:color w:val="222222"/>
-          <w:sz w:val="20"/>
-          <w:szCs w:val="20"/>
-          <w:shd w:val="clear" w:color="auto" w:fill="FFFFFF"/>
-        </w:rPr>
-        <w:t xml:space="preserve"> and Lee, L.H., 2019. Enhancing transportation systems via deep learning: A survey. </w:t>
+        <w:t>Wang, Y., Zhang, D., Liu, Y., Dai, B. and Lee, L.H., 2019. Enhancing transportation systems via deep learning: A survey. </w:t>
       </w:r>
       <w:r>
         <w:rPr>
@@ -481,7 +435,6 @@
           <w:szCs w:val="20"/>
           <w:shd w:val="clear" w:color="auto" w:fill="FFFFFF"/>
         </w:rPr>
-        <w:lastRenderedPageBreak/>
         <w:t>Changzhen</w:t>
       </w:r>
       <w:proofErr w:type="spellEnd"/>
@@ -580,6 +533,7 @@
           <w:szCs w:val="20"/>
           <w:shd w:val="clear" w:color="auto" w:fill="FFFFFF"/>
         </w:rPr>
+        <w:lastRenderedPageBreak/>
         <w:t>Swathi, M. and Suresh, K.V., 2017, February. Automatic traffic sign detection and recognition: A review. In </w:t>
       </w:r>
       <w:r>

</xml_diff>